<commit_message>
petite correction du rapport
</commit_message>
<xml_diff>
--- a/SDO_NO_170124_ProtoBorneSondageR_MAN.docx
+++ b/SDO_NO_170124_ProtoBorneSondageR_MAN.docx
@@ -179,12 +179,21 @@
                 <w:lang w:val="en-US"/>
               </w:rPr>
             </w:pPr>
+            <w:proofErr w:type="spellStart"/>
             <w:r>
               <w:rPr>
                 <w:rStyle w:val="Textebold"/>
                 <w:lang w:val="en-US"/>
               </w:rPr>
-              <w:t xml:space="preserve">Limay, </w:t>
+              <w:t>Limay</w:t>
+            </w:r>
+            <w:proofErr w:type="spellEnd"/>
+            <w:r>
+              <w:rPr>
+                <w:rStyle w:val="Textebold"/>
+                <w:lang w:val="en-US"/>
+              </w:rPr>
+              <w:t xml:space="preserve">, </w:t>
             </w:r>
             <w:r>
               <w:rPr>
@@ -449,7 +458,21 @@
               <w:rPr>
                 <w:rStyle w:val="Textebold"/>
               </w:rPr>
-              <w:t xml:space="preserve">Objet / Subject : </w:t>
+              <w:t xml:space="preserve">Objet / </w:t>
+            </w:r>
+            <w:proofErr w:type="spellStart"/>
+            <w:r>
+              <w:rPr>
+                <w:rStyle w:val="Textebold"/>
+              </w:rPr>
+              <w:t>Subject</w:t>
+            </w:r>
+            <w:proofErr w:type="spellEnd"/>
+            <w:r>
+              <w:rPr>
+                <w:rStyle w:val="Textebold"/>
+              </w:rPr>
+              <w:t xml:space="preserve"> : </w:t>
             </w:r>
             <w:r>
               <w:rPr>
@@ -609,20 +632,113 @@
         <w:rPr>
           <w:lang w:val="fr-FR"/>
         </w:rPr>
-        <w:t xml:space="preserve">Les entreprises proposant de tels matériels en France sont nombreuses (Agoraopinion, Smilio, Xifab, Needanswer, Dymension, etc.) et le coût de location d’une borne peut varier entre 30 et 100 euros par mois selon les options, comme l’envoi de données via un réseau </w:t>
+        <w:t>Les entreprises proposant de tels matériels en France sont nombreuses (</w:t>
+      </w:r>
+      <w:proofErr w:type="spellStart"/>
+      <w:r>
+        <w:rPr>
+          <w:lang w:val="fr-FR"/>
+        </w:rPr>
+        <w:t>Agoraopinion</w:t>
+      </w:r>
+      <w:proofErr w:type="spellEnd"/>
+      <w:r>
+        <w:rPr>
+          <w:lang w:val="fr-FR"/>
+        </w:rPr>
+        <w:t xml:space="preserve">, </w:t>
+      </w:r>
+      <w:proofErr w:type="spellStart"/>
+      <w:r>
+        <w:rPr>
+          <w:lang w:val="fr-FR"/>
+        </w:rPr>
+        <w:t>Smilio</w:t>
+      </w:r>
+      <w:proofErr w:type="spellEnd"/>
+      <w:r>
+        <w:rPr>
+          <w:lang w:val="fr-FR"/>
+        </w:rPr>
+        <w:t xml:space="preserve">, </w:t>
+      </w:r>
+      <w:proofErr w:type="spellStart"/>
+      <w:r>
+        <w:rPr>
+          <w:lang w:val="fr-FR"/>
+        </w:rPr>
+        <w:t>Xifab</w:t>
+      </w:r>
+      <w:proofErr w:type="spellEnd"/>
+      <w:r>
+        <w:rPr>
+          <w:lang w:val="fr-FR"/>
+        </w:rPr>
+        <w:t xml:space="preserve">, </w:t>
+      </w:r>
+      <w:proofErr w:type="spellStart"/>
+      <w:r>
+        <w:rPr>
+          <w:lang w:val="fr-FR"/>
+        </w:rPr>
+        <w:t>Needanswer</w:t>
+      </w:r>
+      <w:proofErr w:type="spellEnd"/>
+      <w:r>
+        <w:rPr>
+          <w:lang w:val="fr-FR"/>
+        </w:rPr>
+        <w:t xml:space="preserve">, </w:t>
+      </w:r>
+      <w:proofErr w:type="spellStart"/>
+      <w:r>
+        <w:rPr>
+          <w:lang w:val="fr-FR"/>
+        </w:rPr>
+        <w:t>Dymension</w:t>
+      </w:r>
+      <w:proofErr w:type="spellEnd"/>
+      <w:r>
+        <w:rPr>
+          <w:lang w:val="fr-FR"/>
+        </w:rPr>
+        <w:t xml:space="preserve">, etc.) et le coût de location d’une borne peut varier entre 30 et 100 euros par mois selon les options, comme l’envoi de données via un réseau </w:t>
       </w:r>
       <w:r>
         <w:rPr>
           <w:i/>
           <w:lang w:val="fr-FR"/>
         </w:rPr>
-        <w:t>Internet of Things</w:t>
-      </w:r>
-      <w:r>
-        <w:rPr>
-          <w:lang w:val="fr-FR"/>
-        </w:rPr>
-        <w:t xml:space="preserve"> (Lora, SigFox), la mise à disposition d’un tableau de bord en ligne, etc.</w:t>
+        <w:t xml:space="preserve">Internet of </w:t>
+      </w:r>
+      <w:proofErr w:type="spellStart"/>
+      <w:r>
+        <w:rPr>
+          <w:i/>
+          <w:lang w:val="fr-FR"/>
+        </w:rPr>
+        <w:t>Things</w:t>
+      </w:r>
+      <w:proofErr w:type="spellEnd"/>
+      <w:r>
+        <w:rPr>
+          <w:lang w:val="fr-FR"/>
+        </w:rPr>
+        <w:t xml:space="preserve"> (Lora, </w:t>
+      </w:r>
+      <w:proofErr w:type="spellStart"/>
+      <w:r>
+        <w:rPr>
+          <w:lang w:val="fr-FR"/>
+        </w:rPr>
+        <w:t>SigFox</w:t>
+      </w:r>
+      <w:proofErr w:type="spellEnd"/>
+      <w:r>
+        <w:rPr>
+          <w:lang w:val="fr-FR"/>
+        </w:rPr>
+        <w:t>), la mise à disposition d’un tableau de bord en ligne, etc.</w:t>
       </w:r>
     </w:p>
     <w:p>
@@ -747,8 +863,13 @@
         </w:numPr>
         <w:jc w:val="both"/>
       </w:pPr>
-      <w:r>
-        <w:t xml:space="preserve">RStudio version </w:t>
+      <w:proofErr w:type="spellStart"/>
+      <w:r>
+        <w:t>RStudio</w:t>
+      </w:r>
+      <w:proofErr w:type="spellEnd"/>
+      <w:r>
+        <w:t xml:space="preserve"> version </w:t>
       </w:r>
       <w:r>
         <w:t>0.99.903</w:t>
@@ -795,7 +916,15 @@
         <w:jc w:val="both"/>
       </w:pPr>
       <w:r>
-        <w:t xml:space="preserve">Le freeware AutoKeyboard en version 1.3 disponible </w:t>
+        <w:t xml:space="preserve">Le freeware </w:t>
+      </w:r>
+      <w:proofErr w:type="spellStart"/>
+      <w:r>
+        <w:t>AutoKeyboard</w:t>
+      </w:r>
+      <w:proofErr w:type="spellEnd"/>
+      <w:r>
+        <w:t xml:space="preserve"> en version 1.3 disponible </w:t>
       </w:r>
       <w:hyperlink r:id="rId16" w:history="1">
         <w:r>
@@ -821,7 +950,21 @@
           <w:lang w:val="fr-FR"/>
         </w:rPr>
         <w:lastRenderedPageBreak/>
-        <w:t xml:space="preserve">La pédale USB est un accessoire ordinairement utilisé dans le jeu vidéo ou pour la réalisation de tâches très répétitives sur ordinateur (transcription audio, copier-coller en masse, etc.), le principe étant d’utiliser le pied pour remplacer le clic souris, une touche ou combinaison de touches au clavier. De ce fait, elle est très solide et résistante au choc, elle fera office ici de boutons customisables qu’on associera, via l’interface utilisateur, aux chiffres 1, 2 et 3. </w:t>
+        <w:t xml:space="preserve">La pédale USB est un accessoire ordinairement utilisé dans le jeu vidéo ou pour la réalisation de tâches très répétitives sur ordinateur (transcription audio, copier-coller en masse, etc.), le principe étant d’utiliser le pied pour remplacer le clic souris, une touche ou combinaison de touches au clavier. De ce fait, elle est très solide et résistante au choc, elle fera office ici de boutons </w:t>
+      </w:r>
+      <w:proofErr w:type="spellStart"/>
+      <w:r>
+        <w:rPr>
+          <w:lang w:val="fr-FR"/>
+        </w:rPr>
+        <w:t>customisables</w:t>
+      </w:r>
+      <w:proofErr w:type="spellEnd"/>
+      <w:r>
+        <w:rPr>
+          <w:lang w:val="fr-FR"/>
+        </w:rPr>
+        <w:t xml:space="preserve"> qu’on associera, via l’interface utilisateur, aux chiffres 1, 2 et 3. </w:t>
       </w:r>
     </w:p>
     <w:p>
@@ -849,7 +992,34 @@
         <w:rPr>
           <w:lang w:val="fr-FR"/>
         </w:rPr>
-        <w:t xml:space="preserve">Enfin, un logiciel tierce partie est nécessaire pour l’enregistrement : un simple appui sur le bouton écrit le chiffre 1, 2 ou 3 à l’écran mais doit être validé par la touche [ENTREE]. Sans accès au clavier, cette difficulté s’est avérée critique et plusieurs solutions ont été envisagées, comme dédier un des trois boutons à la validation du choix. La solution retenue permet en fait d’émuler l’appui sur la touche [ENTREE] de façon répétée (toutes les secondes). </w:t>
+        <w:t xml:space="preserve">Enfin, un logiciel tierce partie est nécessaire pour l’enregistrement : un simple appui sur le bouton écrit </w:t>
+      </w:r>
+      <w:proofErr w:type="gramStart"/>
+      <w:r>
+        <w:rPr>
+          <w:lang w:val="fr-FR"/>
+        </w:rPr>
+        <w:t>le chiffre</w:t>
+      </w:r>
+      <w:proofErr w:type="gramEnd"/>
+      <w:r>
+        <w:rPr>
+          <w:lang w:val="fr-FR"/>
+        </w:rPr>
+        <w:t xml:space="preserve"> 1, 2 ou 3 à l’écran mais doit être validé par la touche [ENTREE]. Sans accès au clavier, cette difficulté s’est avérée critique et plusieurs solutions ont été envisagées, comme dédier un des trois boutons à la validation du choix. La solution retenue permet en fait </w:t>
+      </w:r>
+      <w:r>
+        <w:rPr>
+          <w:b/>
+          <w:lang w:val="fr-FR"/>
+        </w:rPr>
+        <w:t>d’émuler</w:t>
+      </w:r>
+      <w:r>
+        <w:rPr>
+          <w:lang w:val="fr-FR"/>
+        </w:rPr>
+        <w:t xml:space="preserve"> l’appui sur la touche [ENTREE] de façon répétée (toutes les secondes). </w:t>
       </w:r>
     </w:p>
     <w:p>
@@ -902,10 +1072,139 @@
         <w:rPr>
           <w:lang w:val="fr-FR"/>
         </w:rPr>
-        <w:t xml:space="preserve"> montre le dispositif installé sur une table à l’entrée du bureau. Une question simple a été formulée (« How do you feel about your work today ? ») et les boutons associés à des smileys symbolisant les choix “happy”, “indifferent”, et “unhappy”. </w:t>
-      </w:r>
-      <w:r>
-        <w:t xml:space="preserve">Une vidéo du fonctionnement est </w:t>
+        <w:t xml:space="preserve"> montre le dispositif installé sur une table à l’entrée du bureau. Une question simple a été formulée (« How do </w:t>
+      </w:r>
+      <w:proofErr w:type="spellStart"/>
+      <w:r>
+        <w:rPr>
+          <w:lang w:val="fr-FR"/>
+        </w:rPr>
+        <w:t>you</w:t>
+      </w:r>
+      <w:proofErr w:type="spellEnd"/>
+      <w:r>
+        <w:rPr>
+          <w:lang w:val="fr-FR"/>
+        </w:rPr>
+        <w:t xml:space="preserve"> </w:t>
+      </w:r>
+      <w:proofErr w:type="spellStart"/>
+      <w:r>
+        <w:rPr>
+          <w:lang w:val="fr-FR"/>
+        </w:rPr>
+        <w:t>feel</w:t>
+      </w:r>
+      <w:proofErr w:type="spellEnd"/>
+      <w:r>
+        <w:rPr>
+          <w:lang w:val="fr-FR"/>
+        </w:rPr>
+        <w:t xml:space="preserve"> about </w:t>
+      </w:r>
+      <w:proofErr w:type="spellStart"/>
+      <w:r>
+        <w:rPr>
+          <w:lang w:val="fr-FR"/>
+        </w:rPr>
+        <w:t>your</w:t>
+      </w:r>
+      <w:proofErr w:type="spellEnd"/>
+      <w:r>
+        <w:rPr>
+          <w:lang w:val="fr-FR"/>
+        </w:rPr>
+        <w:t xml:space="preserve"> </w:t>
+      </w:r>
+      <w:proofErr w:type="spellStart"/>
+      <w:r>
+        <w:rPr>
+          <w:lang w:val="fr-FR"/>
+        </w:rPr>
+        <w:t>work</w:t>
+      </w:r>
+      <w:proofErr w:type="spellEnd"/>
+      <w:r>
+        <w:rPr>
+          <w:lang w:val="fr-FR"/>
+        </w:rPr>
+        <w:t xml:space="preserve"> </w:t>
+      </w:r>
+      <w:proofErr w:type="spellStart"/>
+      <w:r>
+        <w:rPr>
+          <w:lang w:val="fr-FR"/>
+        </w:rPr>
+        <w:t>today</w:t>
+      </w:r>
+      <w:proofErr w:type="spellEnd"/>
+      <w:r>
+        <w:rPr>
+          <w:lang w:val="fr-FR"/>
+        </w:rPr>
+        <w:t> ? ») et les boutons associés à des smileys symbolisant les choix “happy”, “</w:t>
+      </w:r>
+      <w:proofErr w:type="spellStart"/>
+      <w:r>
+        <w:rPr>
+          <w:lang w:val="fr-FR"/>
+        </w:rPr>
+        <w:t>indifferent</w:t>
+      </w:r>
+      <w:proofErr w:type="spellEnd"/>
+      <w:r>
+        <w:rPr>
+          <w:lang w:val="fr-FR"/>
+        </w:rPr>
+        <w:t>”, et “</w:t>
+      </w:r>
+      <w:proofErr w:type="spellStart"/>
+      <w:r>
+        <w:rPr>
+          <w:lang w:val="fr-FR"/>
+        </w:rPr>
+        <w:t>unhappy</w:t>
+      </w:r>
+      <w:proofErr w:type="spellEnd"/>
+      <w:r>
+        <w:rPr>
+          <w:lang w:val="fr-FR"/>
+        </w:rPr>
+        <w:t xml:space="preserve">”. </w:t>
+      </w:r>
+      <w:proofErr w:type="spellStart"/>
+      <w:r>
+        <w:t>Une</w:t>
+      </w:r>
+      <w:proofErr w:type="spellEnd"/>
+      <w:r>
+        <w:t xml:space="preserve"> </w:t>
+      </w:r>
+      <w:proofErr w:type="spellStart"/>
+      <w:r>
+        <w:t>vidéo</w:t>
+      </w:r>
+      <w:proofErr w:type="spellEnd"/>
+      <w:r>
+        <w:t xml:space="preserve"> du </w:t>
+      </w:r>
+      <w:proofErr w:type="spellStart"/>
+      <w:r>
+        <w:t>fonctionnement</w:t>
+      </w:r>
+      <w:proofErr w:type="spellEnd"/>
+      <w:r>
+        <w:t xml:space="preserve"> </w:t>
+      </w:r>
+      <w:proofErr w:type="spellStart"/>
+      <w:proofErr w:type="gramStart"/>
+      <w:r>
+        <w:t>est</w:t>
+      </w:r>
+      <w:proofErr w:type="spellEnd"/>
+      <w:proofErr w:type="gramEnd"/>
+      <w:r>
+        <w:t xml:space="preserve"> </w:t>
       </w:r>
       <w:hyperlink r:id="rId17" w:history="1">
         <w:r>
@@ -915,6 +1214,14 @@
           <w:t>visible</w:t>
         </w:r>
       </w:hyperlink>
+      <w:r>
+        <w:t xml:space="preserve"> </w:t>
+      </w:r>
+      <w:proofErr w:type="spellStart"/>
+      <w:r>
+        <w:t>ici</w:t>
+      </w:r>
+      <w:proofErr w:type="spellEnd"/>
       <w:r>
         <w:t>.</w:t>
       </w:r>
@@ -999,24 +1306,14 @@
       <w:r>
         <w:t xml:space="preserve">Figure </w:t>
       </w:r>
-      <w:r>
-        <w:fldChar w:fldCharType="begin"/>
-      </w:r>
-      <w:r>
-        <w:instrText xml:space="preserve"> SEQ Figure \* ARABIC </w:instrText>
-      </w:r>
-      <w:r>
-        <w:fldChar w:fldCharType="separate"/>
-      </w:r>
-      <w:r>
-        <w:rPr>
-          <w:noProof/>
-        </w:rPr>
-        <w:t>1</w:t>
-      </w:r>
-      <w:r>
-        <w:fldChar w:fldCharType="end"/>
-      </w:r>
+      <w:fldSimple w:instr=" SEQ Figure \* ARABIC ">
+        <w:r>
+          <w:rPr>
+            <w:noProof/>
+          </w:rPr>
+          <w:t>1</w:t>
+        </w:r>
+      </w:fldSimple>
       <w:bookmarkEnd w:id="6"/>
       <w:r>
         <w:t>: photo du dispositif en fonctionnement</w:t>
@@ -1049,19 +1346,7 @@
         <w:rPr>
           <w:lang w:val="fr-FR"/>
         </w:rPr>
-        <w:t>L’algorithme de traitement de la donnée est publié en annexe et en pseudocode</w:t>
-      </w:r>
-      <w:r>
-        <w:rPr>
-          <w:lang w:val="fr-FR"/>
-        </w:rPr>
-        <w:t xml:space="preserve"> </w:t>
-      </w:r>
-      <w:r>
-        <w:rPr>
-          <w:lang w:val="fr-FR"/>
-        </w:rPr>
-        <w:t>(</w:t>
+        <w:t>L’algorithme de traitement de la donnée est publié en annexe et en pseudocode (</w:t>
       </w:r>
       <w:r>
         <w:fldChar w:fldCharType="begin"/>
@@ -1325,8 +1610,17 @@
                 <w:rFonts w:ascii="Courier New" w:hAnsi="Courier New" w:cs="Courier New"/>
                 <w:sz w:val="16"/>
               </w:rPr>
-              <w:t xml:space="preserve"> le tableau est suffisamment grand pour plotter</w:t>
-            </w:r>
+              <w:t xml:space="preserve"> le tableau est suffisamment grand pour </w:t>
+            </w:r>
+            <w:proofErr w:type="spellStart"/>
+            <w:r>
+              <w:rPr>
+                <w:rFonts w:ascii="Courier New" w:hAnsi="Courier New" w:cs="Courier New"/>
+                <w:sz w:val="16"/>
+              </w:rPr>
+              <w:t>plotter</w:t>
+            </w:r>
+            <w:proofErr w:type="spellEnd"/>
           </w:p>
           <w:p>
             <w:pPr>
@@ -1548,24 +1842,14 @@
       <w:r>
         <w:t xml:space="preserve">Encadré </w:t>
       </w:r>
-      <w:r>
-        <w:fldChar w:fldCharType="begin"/>
-      </w:r>
-      <w:r>
-        <w:instrText xml:space="preserve"> SEQ Encadré \* ARABIC </w:instrText>
-      </w:r>
-      <w:r>
-        <w:fldChar w:fldCharType="separate"/>
-      </w:r>
-      <w:r>
-        <w:rPr>
-          <w:noProof/>
-        </w:rPr>
-        <w:t>1</w:t>
-      </w:r>
-      <w:r>
-        <w:fldChar w:fldCharType="end"/>
-      </w:r>
+      <w:fldSimple w:instr=" SEQ Encadré \* ARABIC ">
+        <w:r>
+          <w:rPr>
+            <w:noProof/>
+          </w:rPr>
+          <w:t>1</w:t>
+        </w:r>
+      </w:fldSimple>
       <w:bookmarkEnd w:id="7"/>
       <w:r>
         <w:t>: pseudocode du script de collecte de données</w:t>
@@ -1585,6 +1869,14 @@
         <w:lastRenderedPageBreak/>
         <w:t xml:space="preserve">Ainsi on voit que lorsqu’aucun bouton n’est pressé le script n’enregistre aucune donnée. Afin d’éviter que plusieurs utilisateurs n’appuient dans l’intervalle entre deux émulations automatiques de la touche [ENTREE], et que du coup une valeur invalide soit enregistrée (11, 111,12…), un contrôle est réalisé et seul le premier chiffre du nombre entré est conservé. Cela évite également une partie des appuis malveillants. </w:t>
       </w:r>
+    </w:p>
+    <w:p>
+      <w:pPr>
+        <w:jc w:val="both"/>
+        <w:rPr>
+          <w:lang w:val="fr-FR"/>
+        </w:rPr>
+      </w:pPr>
     </w:p>
     <w:p>
       <w:pPr>
@@ -1719,24 +2011,14 @@
       <w:r>
         <w:t xml:space="preserve">Figure </w:t>
       </w:r>
-      <w:r>
-        <w:fldChar w:fldCharType="begin"/>
-      </w:r>
-      <w:r>
-        <w:instrText xml:space="preserve"> SEQ Figure \* ARABIC </w:instrText>
-      </w:r>
-      <w:r>
-        <w:fldChar w:fldCharType="separate"/>
-      </w:r>
-      <w:r>
-        <w:rPr>
-          <w:noProof/>
-        </w:rPr>
-        <w:t>2</w:t>
-      </w:r>
-      <w:r>
-        <w:fldChar w:fldCharType="end"/>
-      </w:r>
+      <w:fldSimple w:instr=" SEQ Figure \* ARABIC ">
+        <w:r>
+          <w:rPr>
+            <w:noProof/>
+          </w:rPr>
+          <w:t>2</w:t>
+        </w:r>
+      </w:fldSimple>
       <w:bookmarkEnd w:id="8"/>
       <w:r>
         <w:t>: vue de la sortie graphique (histogrammes)</w:t>
@@ -1762,23 +2044,29 @@
         <w:rPr>
           <w:lang w:val="fr-FR"/>
         </w:rPr>
-        <w:t>Dans la version actuelle du prototype, aucun traitement statistique n’est réalisé sur les données ; ce peut être l’objet d’une future évolution, ou lorsque suffisamment de données seront accumulées.</w:t>
-      </w:r>
-    </w:p>
-    <w:p>
-      <w:pPr>
-        <w:jc w:val="both"/>
-        <w:rPr>
-          <w:lang w:val="fr-FR"/>
-        </w:rPr>
-      </w:pPr>
-    </w:p>
-    <w:p>
-      <w:pPr>
-        <w:pStyle w:val="Citationintense"/>
-      </w:pPr>
+        <w:t>Dans la version actuelle du prototype, aucun traitement statistique n’est réalisé sur les données ; ce peut être l’objet d’une future évolution, ou lorsque suffisamment</w:t>
+      </w:r>
       <w:bookmarkStart w:id="9" w:name="_GoBack"/>
       <w:bookmarkEnd w:id="9"/>
+      <w:r>
+        <w:rPr>
+          <w:lang w:val="fr-FR"/>
+        </w:rPr>
+        <w:t xml:space="preserve"> de données seront accumulées.</w:t>
+      </w:r>
+    </w:p>
+    <w:p>
+      <w:pPr>
+        <w:jc w:val="both"/>
+        <w:rPr>
+          <w:lang w:val="fr-FR"/>
+        </w:rPr>
+      </w:pPr>
+    </w:p>
+    <w:p>
+      <w:pPr>
+        <w:pStyle w:val="Citationintense"/>
+      </w:pPr>
       <w:r>
         <w:br w:type="page"/>
       </w:r>
@@ -1833,7 +2121,27 @@
           <w:szCs w:val="20"/>
           <w:highlight w:val="white"/>
         </w:rPr>
-        <w:t xml:space="preserve"># This function works in combination with </w:t>
+        <w:t xml:space="preserve"># </w:t>
+      </w:r>
+      <w:proofErr w:type="gramStart"/>
+      <w:r>
+        <w:rPr>
+          <w:rFonts w:ascii="Courier New" w:hAnsi="Courier New" w:cs="Courier New"/>
+          <w:color w:val="008000"/>
+          <w:szCs w:val="20"/>
+          <w:highlight w:val="white"/>
+        </w:rPr>
+        <w:t>This</w:t>
+      </w:r>
+      <w:proofErr w:type="gramEnd"/>
+      <w:r>
+        <w:rPr>
+          <w:rFonts w:ascii="Courier New" w:hAnsi="Courier New" w:cs="Courier New"/>
+          <w:color w:val="008000"/>
+          <w:szCs w:val="20"/>
+          <w:highlight w:val="white"/>
+        </w:rPr>
+        <w:t xml:space="preserve"> function works in combination with </w:t>
       </w:r>
     </w:p>
     <w:p>
@@ -1916,8 +2224,19 @@
           <w:szCs w:val="20"/>
           <w:highlight w:val="white"/>
         </w:rPr>
-        <w:t># packages</w:t>
-      </w:r>
+        <w:t xml:space="preserve"># </w:t>
+      </w:r>
+      <w:proofErr w:type="gramStart"/>
+      <w:r>
+        <w:rPr>
+          <w:rFonts w:ascii="Courier New" w:hAnsi="Courier New" w:cs="Courier New"/>
+          <w:color w:val="008000"/>
+          <w:szCs w:val="20"/>
+          <w:highlight w:val="white"/>
+        </w:rPr>
+        <w:t>packages</w:t>
+      </w:r>
+      <w:proofErr w:type="gramEnd"/>
     </w:p>
     <w:p>
       <w:pPr>
@@ -1976,8 +2295,19 @@
           <w:szCs w:val="20"/>
           <w:highlight w:val="white"/>
         </w:rPr>
-        <w:t># functions</w:t>
-      </w:r>
+        <w:t xml:space="preserve"># </w:t>
+      </w:r>
+      <w:proofErr w:type="gramStart"/>
+      <w:r>
+        <w:rPr>
+          <w:rFonts w:ascii="Courier New" w:hAnsi="Courier New" w:cs="Courier New"/>
+          <w:color w:val="008000"/>
+          <w:szCs w:val="20"/>
+          <w:highlight w:val="white"/>
+        </w:rPr>
+        <w:t>functions</w:t>
+      </w:r>
+      <w:proofErr w:type="gramEnd"/>
     </w:p>
     <w:p>
       <w:pPr>
@@ -2058,6 +2388,7 @@
         </w:rPr>
         <w:t xml:space="preserve"> </w:t>
       </w:r>
+      <w:proofErr w:type="gramStart"/>
       <w:r>
         <w:rPr>
           <w:rFonts w:ascii="Courier New" w:hAnsi="Courier New" w:cs="Courier New"/>
@@ -2078,7 +2409,19 @@
           <w:szCs w:val="20"/>
           <w:highlight w:val="white"/>
         </w:rPr>
-        <w:t>()</w:t>
+        <w:t>(</w:t>
+      </w:r>
+      <w:proofErr w:type="gramEnd"/>
+      <w:r>
+        <w:rPr>
+          <w:rFonts w:ascii="Courier New" w:hAnsi="Courier New" w:cs="Courier New"/>
+          <w:b/>
+          <w:bCs/>
+          <w:color w:val="000080"/>
+          <w:szCs w:val="20"/>
+          <w:highlight w:val="white"/>
+        </w:rPr>
+        <w:t>)</w:t>
       </w:r>
       <w:r>
         <w:rPr>
@@ -2121,7 +2464,27 @@
           <w:szCs w:val="20"/>
           <w:highlight w:val="white"/>
         </w:rPr>
-        <w:t xml:space="preserve">  timer.out </w:t>
+        <w:t xml:space="preserve">  </w:t>
+      </w:r>
+      <w:proofErr w:type="spellStart"/>
+      <w:r>
+        <w:rPr>
+          <w:rFonts w:ascii="Courier New" w:hAnsi="Courier New" w:cs="Courier New"/>
+          <w:color w:val="000000"/>
+          <w:szCs w:val="20"/>
+          <w:highlight w:val="white"/>
+        </w:rPr>
+        <w:t>timer.out</w:t>
+      </w:r>
+      <w:proofErr w:type="spellEnd"/>
+      <w:r>
+        <w:rPr>
+          <w:rFonts w:ascii="Courier New" w:hAnsi="Courier New" w:cs="Courier New"/>
+          <w:color w:val="000000"/>
+          <w:szCs w:val="20"/>
+          <w:highlight w:val="white"/>
+        </w:rPr>
+        <w:t xml:space="preserve"> </w:t>
       </w:r>
       <w:r>
         <w:rPr>
@@ -2141,8 +2504,20 @@
           <w:szCs w:val="20"/>
           <w:highlight w:val="white"/>
         </w:rPr>
-        <w:t xml:space="preserve"> data.frame</w:t>
-      </w:r>
+        <w:t xml:space="preserve"> </w:t>
+      </w:r>
+      <w:proofErr w:type="spellStart"/>
+      <w:proofErr w:type="gramStart"/>
+      <w:r>
+        <w:rPr>
+          <w:rFonts w:ascii="Courier New" w:hAnsi="Courier New" w:cs="Courier New"/>
+          <w:color w:val="000000"/>
+          <w:szCs w:val="20"/>
+          <w:highlight w:val="white"/>
+        </w:rPr>
+        <w:t>data.frame</w:t>
+      </w:r>
+      <w:proofErr w:type="spellEnd"/>
       <w:r>
         <w:rPr>
           <w:rFonts w:ascii="Courier New" w:hAnsi="Courier New" w:cs="Courier New"/>
@@ -2154,6 +2529,7 @@
         </w:rPr>
         <w:t>(</w:t>
       </w:r>
+      <w:proofErr w:type="gramEnd"/>
       <w:r>
         <w:rPr>
           <w:rFonts w:ascii="Courier New" w:hAnsi="Courier New" w:cs="Courier New"/>
@@ -2161,7 +2537,27 @@
           <w:szCs w:val="20"/>
           <w:highlight w:val="white"/>
         </w:rPr>
-        <w:t>'datetime'</w:t>
+        <w:t>'</w:t>
+      </w:r>
+      <w:proofErr w:type="spellStart"/>
+      <w:r>
+        <w:rPr>
+          <w:rFonts w:ascii="Courier New" w:hAnsi="Courier New" w:cs="Courier New"/>
+          <w:color w:val="808080"/>
+          <w:szCs w:val="20"/>
+          <w:highlight w:val="white"/>
+        </w:rPr>
+        <w:t>datetime</w:t>
+      </w:r>
+      <w:proofErr w:type="spellEnd"/>
+      <w:r>
+        <w:rPr>
+          <w:rFonts w:ascii="Courier New" w:hAnsi="Courier New" w:cs="Courier New"/>
+          <w:color w:val="808080"/>
+          <w:szCs w:val="20"/>
+          <w:highlight w:val="white"/>
+        </w:rPr>
+        <w:t>'</w:t>
       </w:r>
       <w:r>
         <w:rPr>
@@ -2174,6 +2570,7 @@
         </w:rPr>
         <w:t>=</w:t>
       </w:r>
+      <w:proofErr w:type="spellStart"/>
       <w:r>
         <w:rPr>
           <w:rFonts w:ascii="Courier New" w:hAnsi="Courier New" w:cs="Courier New"/>
@@ -2183,6 +2580,7 @@
         </w:rPr>
         <w:t>Sys.time</w:t>
       </w:r>
+      <w:proofErr w:type="spellEnd"/>
       <w:r>
         <w:rPr>
           <w:rFonts w:ascii="Courier New" w:hAnsi="Courier New" w:cs="Courier New"/>
@@ -2298,14 +2696,25 @@
           <w:highlight w:val="white"/>
         </w:rPr>
       </w:pPr>
-      <w:r>
-        <w:rPr>
-          <w:rFonts w:ascii="Courier New" w:hAnsi="Courier New" w:cs="Courier New"/>
-          <w:color w:val="000000"/>
-          <w:szCs w:val="20"/>
-          <w:highlight w:val="white"/>
-        </w:rPr>
-        <w:t xml:space="preserve">ReadKeyboard </w:t>
+      <w:proofErr w:type="spellStart"/>
+      <w:r>
+        <w:rPr>
+          <w:rFonts w:ascii="Courier New" w:hAnsi="Courier New" w:cs="Courier New"/>
+          <w:color w:val="000000"/>
+          <w:szCs w:val="20"/>
+          <w:highlight w:val="white"/>
+        </w:rPr>
+        <w:t>ReadKeyboard</w:t>
+      </w:r>
+      <w:proofErr w:type="spellEnd"/>
+      <w:r>
+        <w:rPr>
+          <w:rFonts w:ascii="Courier New" w:hAnsi="Courier New" w:cs="Courier New"/>
+          <w:color w:val="000000"/>
+          <w:szCs w:val="20"/>
+          <w:highlight w:val="white"/>
+        </w:rPr>
+        <w:t xml:space="preserve"> </w:t>
       </w:r>
       <w:r>
         <w:rPr>
@@ -2327,6 +2736,7 @@
         </w:rPr>
         <w:t xml:space="preserve"> </w:t>
       </w:r>
+      <w:proofErr w:type="gramStart"/>
       <w:r>
         <w:rPr>
           <w:rFonts w:ascii="Courier New" w:hAnsi="Courier New" w:cs="Courier New"/>
@@ -2349,6 +2759,7 @@
         </w:rPr>
         <w:t>(</w:t>
       </w:r>
+      <w:proofErr w:type="gramEnd"/>
       <w:r>
         <w:rPr>
           <w:rFonts w:ascii="Courier New" w:hAnsi="Courier New" w:cs="Courier New"/>
@@ -2419,7 +2830,27 @@
           <w:szCs w:val="20"/>
           <w:highlight w:val="white"/>
         </w:rPr>
-        <w:t xml:space="preserve">  press </w:t>
+        <w:t xml:space="preserve">  </w:t>
+      </w:r>
+      <w:proofErr w:type="gramStart"/>
+      <w:r>
+        <w:rPr>
+          <w:rFonts w:ascii="Courier New" w:hAnsi="Courier New" w:cs="Courier New"/>
+          <w:color w:val="000000"/>
+          <w:szCs w:val="20"/>
+          <w:highlight w:val="white"/>
+        </w:rPr>
+        <w:t>press</w:t>
+      </w:r>
+      <w:proofErr w:type="gramEnd"/>
+      <w:r>
+        <w:rPr>
+          <w:rFonts w:ascii="Courier New" w:hAnsi="Courier New" w:cs="Courier New"/>
+          <w:color w:val="000000"/>
+          <w:szCs w:val="20"/>
+          <w:highlight w:val="white"/>
+        </w:rPr>
+        <w:t xml:space="preserve"> </w:t>
       </w:r>
       <w:r>
         <w:rPr>
@@ -2441,6 +2872,7 @@
         </w:rPr>
         <w:t xml:space="preserve"> </w:t>
       </w:r>
+      <w:proofErr w:type="spellStart"/>
       <w:r>
         <w:rPr>
           <w:rFonts w:ascii="Courier New" w:hAnsi="Courier New" w:cs="Courier New"/>
@@ -2450,6 +2882,7 @@
         </w:rPr>
         <w:t>readline</w:t>
       </w:r>
+      <w:proofErr w:type="spellEnd"/>
       <w:r>
         <w:rPr>
           <w:rFonts w:ascii="Courier New" w:hAnsi="Courier New" w:cs="Courier New"/>
@@ -2524,6 +2957,7 @@
         </w:rPr>
         <w:t xml:space="preserve">  </w:t>
       </w:r>
+      <w:proofErr w:type="gramStart"/>
       <w:r>
         <w:rPr>
           <w:rFonts w:ascii="Courier New" w:hAnsi="Courier New" w:cs="Courier New"/>
@@ -2535,6 +2969,7 @@
         </w:rPr>
         <w:t>if</w:t>
       </w:r>
+      <w:proofErr w:type="gramEnd"/>
       <w:r>
         <w:rPr>
           <w:rFonts w:ascii="Courier New" w:hAnsi="Courier New" w:cs="Courier New"/>
@@ -2645,7 +3080,27 @@
           <w:szCs w:val="20"/>
           <w:highlight w:val="white"/>
         </w:rPr>
-        <w:t xml:space="preserve">    timer.out </w:t>
+        <w:t xml:space="preserve">    </w:t>
+      </w:r>
+      <w:proofErr w:type="spellStart"/>
+      <w:r>
+        <w:rPr>
+          <w:rFonts w:ascii="Courier New" w:hAnsi="Courier New" w:cs="Courier New"/>
+          <w:color w:val="000000"/>
+          <w:szCs w:val="20"/>
+          <w:highlight w:val="white"/>
+        </w:rPr>
+        <w:t>timer.out</w:t>
+      </w:r>
+      <w:proofErr w:type="spellEnd"/>
+      <w:r>
+        <w:rPr>
+          <w:rFonts w:ascii="Courier New" w:hAnsi="Courier New" w:cs="Courier New"/>
+          <w:color w:val="000000"/>
+          <w:szCs w:val="20"/>
+          <w:highlight w:val="white"/>
+        </w:rPr>
+        <w:t xml:space="preserve"> </w:t>
       </w:r>
       <w:r>
         <w:rPr>
@@ -2667,6 +3122,8 @@
         </w:rPr>
         <w:t xml:space="preserve"> </w:t>
       </w:r>
+      <w:proofErr w:type="spellStart"/>
+      <w:proofErr w:type="gramStart"/>
       <w:r>
         <w:rPr>
           <w:rFonts w:ascii="Courier New" w:hAnsi="Courier New" w:cs="Courier New"/>
@@ -2676,6 +3133,7 @@
         </w:rPr>
         <w:t>rbind</w:t>
       </w:r>
+      <w:proofErr w:type="spellEnd"/>
       <w:r>
         <w:rPr>
           <w:rFonts w:ascii="Courier New" w:hAnsi="Courier New" w:cs="Courier New"/>
@@ -2687,14 +3145,26 @@
         </w:rPr>
         <w:t>(</w:t>
       </w:r>
-      <w:r>
-        <w:rPr>
-          <w:rFonts w:ascii="Courier New" w:hAnsi="Courier New" w:cs="Courier New"/>
-          <w:color w:val="000000"/>
-          <w:szCs w:val="20"/>
-          <w:highlight w:val="white"/>
-        </w:rPr>
-        <w:t xml:space="preserve">timer.out, </w:t>
+      <w:proofErr w:type="spellStart"/>
+      <w:proofErr w:type="gramEnd"/>
+      <w:r>
+        <w:rPr>
+          <w:rFonts w:ascii="Courier New" w:hAnsi="Courier New" w:cs="Courier New"/>
+          <w:color w:val="000000"/>
+          <w:szCs w:val="20"/>
+          <w:highlight w:val="white"/>
+        </w:rPr>
+        <w:t>timer.out</w:t>
+      </w:r>
+      <w:proofErr w:type="spellEnd"/>
+      <w:r>
+        <w:rPr>
+          <w:rFonts w:ascii="Courier New" w:hAnsi="Courier New" w:cs="Courier New"/>
+          <w:color w:val="000000"/>
+          <w:szCs w:val="20"/>
+          <w:highlight w:val="white"/>
+        </w:rPr>
+        <w:t xml:space="preserve">, </w:t>
       </w:r>
       <w:r>
         <w:rPr>
@@ -2716,6 +3186,7 @@
         </w:rPr>
         <w:t>(</w:t>
       </w:r>
+      <w:proofErr w:type="spellStart"/>
       <w:r>
         <w:rPr>
           <w:rFonts w:ascii="Courier New" w:hAnsi="Courier New" w:cs="Courier New"/>
@@ -2725,6 +3196,7 @@
         </w:rPr>
         <w:t>Sys.time</w:t>
       </w:r>
+      <w:proofErr w:type="spellEnd"/>
       <w:r>
         <w:rPr>
           <w:rFonts w:ascii="Courier New" w:hAnsi="Courier New" w:cs="Courier New"/>
@@ -2743,8 +3215,19 @@
           <w:szCs w:val="20"/>
           <w:highlight w:val="white"/>
         </w:rPr>
-        <w:t>, as.numeric</w:t>
-      </w:r>
+        <w:t xml:space="preserve">, </w:t>
+      </w:r>
+      <w:proofErr w:type="spellStart"/>
+      <w:r>
+        <w:rPr>
+          <w:rFonts w:ascii="Courier New" w:hAnsi="Courier New" w:cs="Courier New"/>
+          <w:color w:val="000000"/>
+          <w:szCs w:val="20"/>
+          <w:highlight w:val="white"/>
+        </w:rPr>
+        <w:t>as.numeric</w:t>
+      </w:r>
+      <w:proofErr w:type="spellEnd"/>
       <w:r>
         <w:rPr>
           <w:rFonts w:ascii="Courier New" w:hAnsi="Courier New" w:cs="Courier New"/>
@@ -2846,6 +3329,7 @@
         </w:rPr>
         <w:t xml:space="preserve">    </w:t>
       </w:r>
+      <w:proofErr w:type="gramStart"/>
       <w:r>
         <w:rPr>
           <w:rFonts w:ascii="Courier New" w:hAnsi="Courier New" w:cs="Courier New"/>
@@ -2857,6 +3341,7 @@
         </w:rPr>
         <w:t>if</w:t>
       </w:r>
+      <w:proofErr w:type="gramEnd"/>
       <w:r>
         <w:rPr>
           <w:rFonts w:ascii="Courier New" w:hAnsi="Courier New" w:cs="Courier New"/>
@@ -2877,6 +3362,7 @@
         </w:rPr>
         <w:t>(</w:t>
       </w:r>
+      <w:proofErr w:type="spellStart"/>
       <w:r>
         <w:rPr>
           <w:rFonts w:ascii="Courier New" w:hAnsi="Courier New" w:cs="Courier New"/>
@@ -2886,6 +3372,7 @@
         </w:rPr>
         <w:t>nrow</w:t>
       </w:r>
+      <w:proofErr w:type="spellEnd"/>
       <w:r>
         <w:rPr>
           <w:rFonts w:ascii="Courier New" w:hAnsi="Courier New" w:cs="Courier New"/>
@@ -2897,6 +3384,7 @@
         </w:rPr>
         <w:t>(</w:t>
       </w:r>
+      <w:proofErr w:type="spellStart"/>
       <w:r>
         <w:rPr>
           <w:rFonts w:ascii="Courier New" w:hAnsi="Courier New" w:cs="Courier New"/>
@@ -2906,6 +3394,7 @@
         </w:rPr>
         <w:t>timer.out</w:t>
       </w:r>
+      <w:proofErr w:type="spellEnd"/>
       <w:r>
         <w:rPr>
           <w:rFonts w:ascii="Courier New" w:hAnsi="Courier New" w:cs="Courier New"/>
@@ -3007,8 +3496,20 @@
           <w:szCs w:val="20"/>
           <w:highlight w:val="white"/>
         </w:rPr>
-        <w:t xml:space="preserve">    PlotSatisfaction</w:t>
-      </w:r>
+        <w:t xml:space="preserve">    </w:t>
+      </w:r>
+      <w:proofErr w:type="spellStart"/>
+      <w:proofErr w:type="gramStart"/>
+      <w:r>
+        <w:rPr>
+          <w:rFonts w:ascii="Courier New" w:hAnsi="Courier New" w:cs="Courier New"/>
+          <w:color w:val="000000"/>
+          <w:szCs w:val="20"/>
+          <w:highlight w:val="white"/>
+        </w:rPr>
+        <w:t>PlotSatisfaction</w:t>
+      </w:r>
+      <w:proofErr w:type="spellEnd"/>
       <w:r>
         <w:rPr>
           <w:rFonts w:ascii="Courier New" w:hAnsi="Courier New" w:cs="Courier New"/>
@@ -3020,6 +3521,8 @@
         </w:rPr>
         <w:t>(</w:t>
       </w:r>
+      <w:proofErr w:type="spellStart"/>
+      <w:proofErr w:type="gramEnd"/>
       <w:r>
         <w:rPr>
           <w:rFonts w:ascii="Courier New" w:hAnsi="Courier New" w:cs="Courier New"/>
@@ -3029,6 +3532,7 @@
         </w:rPr>
         <w:t>timer.out</w:t>
       </w:r>
+      <w:proofErr w:type="spellEnd"/>
       <w:r>
         <w:rPr>
           <w:rFonts w:ascii="Courier New" w:hAnsi="Courier New" w:cs="Courier New"/>
@@ -3129,7 +3633,27 @@
           <w:szCs w:val="20"/>
           <w:highlight w:val="white"/>
         </w:rPr>
-        <w:t xml:space="preserve">  press </w:t>
+        <w:t xml:space="preserve">  </w:t>
+      </w:r>
+      <w:proofErr w:type="gramStart"/>
+      <w:r>
+        <w:rPr>
+          <w:rFonts w:ascii="Courier New" w:hAnsi="Courier New" w:cs="Courier New"/>
+          <w:color w:val="000000"/>
+          <w:szCs w:val="20"/>
+          <w:highlight w:val="white"/>
+        </w:rPr>
+        <w:t>press</w:t>
+      </w:r>
+      <w:proofErr w:type="gramEnd"/>
+      <w:r>
+        <w:rPr>
+          <w:rFonts w:ascii="Courier New" w:hAnsi="Courier New" w:cs="Courier New"/>
+          <w:color w:val="000000"/>
+          <w:szCs w:val="20"/>
+          <w:highlight w:val="white"/>
+        </w:rPr>
+        <w:t xml:space="preserve"> </w:t>
       </w:r>
       <w:r>
         <w:rPr>
@@ -3149,8 +3673,19 @@
           <w:szCs w:val="20"/>
           <w:highlight w:val="white"/>
         </w:rPr>
-        <w:t xml:space="preserve"> ReadKeyboard</w:t>
-      </w:r>
+        <w:t xml:space="preserve"> </w:t>
+      </w:r>
+      <w:proofErr w:type="spellStart"/>
+      <w:r>
+        <w:rPr>
+          <w:rFonts w:ascii="Courier New" w:hAnsi="Courier New" w:cs="Courier New"/>
+          <w:color w:val="000000"/>
+          <w:szCs w:val="20"/>
+          <w:highlight w:val="white"/>
+        </w:rPr>
+        <w:t>ReadKeyboard</w:t>
+      </w:r>
+      <w:proofErr w:type="spellEnd"/>
       <w:r>
         <w:rPr>
           <w:rFonts w:ascii="Courier New" w:hAnsi="Courier New" w:cs="Courier New"/>
@@ -3185,6 +3720,7 @@
         </w:rPr>
         <w:t xml:space="preserve">  </w:t>
       </w:r>
+      <w:proofErr w:type="gramStart"/>
       <w:r>
         <w:rPr>
           <w:rFonts w:ascii="Courier New" w:hAnsi="Courier New" w:cs="Courier New"/>
@@ -3205,6 +3741,7 @@
         </w:rPr>
         <w:t>(</w:t>
       </w:r>
+      <w:proofErr w:type="gramEnd"/>
       <w:r>
         <w:rPr>
           <w:rFonts w:ascii="Courier New" w:hAnsi="Courier New" w:cs="Courier New"/>
@@ -3278,14 +3815,25 @@
           <w:highlight w:val="white"/>
         </w:rPr>
       </w:pPr>
-      <w:r>
-        <w:rPr>
-          <w:rFonts w:ascii="Courier New" w:hAnsi="Courier New" w:cs="Courier New"/>
-          <w:color w:val="000000"/>
-          <w:szCs w:val="20"/>
-          <w:highlight w:val="white"/>
-        </w:rPr>
-        <w:t xml:space="preserve">PlotSatisfaction </w:t>
+      <w:proofErr w:type="spellStart"/>
+      <w:r>
+        <w:rPr>
+          <w:rFonts w:ascii="Courier New" w:hAnsi="Courier New" w:cs="Courier New"/>
+          <w:color w:val="000000"/>
+          <w:szCs w:val="20"/>
+          <w:highlight w:val="white"/>
+        </w:rPr>
+        <w:t>PlotSatisfaction</w:t>
+      </w:r>
+      <w:proofErr w:type="spellEnd"/>
+      <w:r>
+        <w:rPr>
+          <w:rFonts w:ascii="Courier New" w:hAnsi="Courier New" w:cs="Courier New"/>
+          <w:color w:val="000000"/>
+          <w:szCs w:val="20"/>
+          <w:highlight w:val="white"/>
+        </w:rPr>
+        <w:t xml:space="preserve"> </w:t>
       </w:r>
       <w:r>
         <w:rPr>
@@ -3307,6 +3855,7 @@
         </w:rPr>
         <w:t xml:space="preserve"> </w:t>
       </w:r>
+      <w:proofErr w:type="gramStart"/>
       <w:r>
         <w:rPr>
           <w:rFonts w:ascii="Courier New" w:hAnsi="Courier New" w:cs="Courier New"/>
@@ -3329,6 +3878,8 @@
         </w:rPr>
         <w:t>(</w:t>
       </w:r>
+      <w:proofErr w:type="spellStart"/>
+      <w:proofErr w:type="gramEnd"/>
       <w:r>
         <w:rPr>
           <w:rFonts w:ascii="Courier New" w:hAnsi="Courier New" w:cs="Courier New"/>
@@ -3338,6 +3889,7 @@
         </w:rPr>
         <w:t>df</w:t>
       </w:r>
+      <w:proofErr w:type="spellEnd"/>
       <w:r>
         <w:rPr>
           <w:rFonts w:ascii="Courier New" w:hAnsi="Courier New" w:cs="Courier New"/>
@@ -3390,7 +3942,29 @@
           <w:szCs w:val="20"/>
           <w:highlight w:val="white"/>
         </w:rPr>
-        <w:t xml:space="preserve">  freq </w:t>
+        <w:t xml:space="preserve">  </w:t>
+      </w:r>
+      <w:proofErr w:type="spellStart"/>
+      <w:proofErr w:type="gramStart"/>
+      <w:r>
+        <w:rPr>
+          <w:rFonts w:ascii="Courier New" w:hAnsi="Courier New" w:cs="Courier New"/>
+          <w:color w:val="000000"/>
+          <w:szCs w:val="20"/>
+          <w:highlight w:val="white"/>
+        </w:rPr>
+        <w:t>freq</w:t>
+      </w:r>
+      <w:proofErr w:type="spellEnd"/>
+      <w:proofErr w:type="gramEnd"/>
+      <w:r>
+        <w:rPr>
+          <w:rFonts w:ascii="Courier New" w:hAnsi="Courier New" w:cs="Courier New"/>
+          <w:color w:val="000000"/>
+          <w:szCs w:val="20"/>
+          <w:highlight w:val="white"/>
+        </w:rPr>
+        <w:t xml:space="preserve"> </w:t>
       </w:r>
       <w:r>
         <w:rPr>
@@ -3432,6 +4006,7 @@
         </w:rPr>
         <w:t>(</w:t>
       </w:r>
+      <w:proofErr w:type="spellStart"/>
       <w:r>
         <w:rPr>
           <w:rFonts w:ascii="Courier New" w:hAnsi="Courier New" w:cs="Courier New"/>
@@ -3441,6 +4016,7 @@
         </w:rPr>
         <w:t>diff.POSIXt</w:t>
       </w:r>
+      <w:proofErr w:type="spellEnd"/>
       <w:r>
         <w:rPr>
           <w:rFonts w:ascii="Courier New" w:hAnsi="Courier New" w:cs="Courier New"/>
@@ -3472,6 +4048,7 @@
         </w:rPr>
         <w:t>(</w:t>
       </w:r>
+      <w:proofErr w:type="spellStart"/>
       <w:r>
         <w:rPr>
           <w:rFonts w:ascii="Courier New" w:hAnsi="Courier New" w:cs="Courier New"/>
@@ -3501,6 +4078,7 @@
         </w:rPr>
         <w:t>datetime</w:t>
       </w:r>
+      <w:proofErr w:type="spellEnd"/>
       <w:r>
         <w:rPr>
           <w:rFonts w:ascii="Courier New" w:hAnsi="Courier New" w:cs="Courier New"/>
@@ -3542,7 +4120,29 @@
           <w:szCs w:val="20"/>
           <w:highlight w:val="white"/>
         </w:rPr>
-        <w:t xml:space="preserve">  freq </w:t>
+        <w:t xml:space="preserve">  </w:t>
+      </w:r>
+      <w:proofErr w:type="spellStart"/>
+      <w:proofErr w:type="gramStart"/>
+      <w:r>
+        <w:rPr>
+          <w:rFonts w:ascii="Courier New" w:hAnsi="Courier New" w:cs="Courier New"/>
+          <w:color w:val="000000"/>
+          <w:szCs w:val="20"/>
+          <w:highlight w:val="white"/>
+        </w:rPr>
+        <w:t>freq</w:t>
+      </w:r>
+      <w:proofErr w:type="spellEnd"/>
+      <w:proofErr w:type="gramEnd"/>
+      <w:r>
+        <w:rPr>
+          <w:rFonts w:ascii="Courier New" w:hAnsi="Courier New" w:cs="Courier New"/>
+          <w:color w:val="000000"/>
+          <w:szCs w:val="20"/>
+          <w:highlight w:val="white"/>
+        </w:rPr>
+        <w:t xml:space="preserve"> </w:t>
       </w:r>
       <w:r>
         <w:rPr>
@@ -3564,6 +4164,7 @@
         </w:rPr>
         <w:t xml:space="preserve"> </w:t>
       </w:r>
+      <w:proofErr w:type="spellStart"/>
       <w:r>
         <w:rPr>
           <w:rFonts w:ascii="Courier New" w:hAnsi="Courier New" w:cs="Courier New"/>
@@ -3573,6 +4174,7 @@
         </w:rPr>
         <w:t>substr</w:t>
       </w:r>
+      <w:proofErr w:type="spellEnd"/>
       <w:r>
         <w:rPr>
           <w:rFonts w:ascii="Courier New" w:hAnsi="Courier New" w:cs="Courier New"/>
@@ -3584,14 +4186,25 @@
         </w:rPr>
         <w:t>(</w:t>
       </w:r>
-      <w:r>
-        <w:rPr>
-          <w:rFonts w:ascii="Courier New" w:hAnsi="Courier New" w:cs="Courier New"/>
-          <w:color w:val="000000"/>
-          <w:szCs w:val="20"/>
-          <w:highlight w:val="white"/>
-        </w:rPr>
-        <w:t xml:space="preserve">freq, </w:t>
+      <w:proofErr w:type="spellStart"/>
+      <w:r>
+        <w:rPr>
+          <w:rFonts w:ascii="Courier New" w:hAnsi="Courier New" w:cs="Courier New"/>
+          <w:color w:val="000000"/>
+          <w:szCs w:val="20"/>
+          <w:highlight w:val="white"/>
+        </w:rPr>
+        <w:t>freq</w:t>
+      </w:r>
+      <w:proofErr w:type="spellEnd"/>
+      <w:r>
+        <w:rPr>
+          <w:rFonts w:ascii="Courier New" w:hAnsi="Courier New" w:cs="Courier New"/>
+          <w:color w:val="000000"/>
+          <w:szCs w:val="20"/>
+          <w:highlight w:val="white"/>
+        </w:rPr>
+        <w:t xml:space="preserve">, </w:t>
       </w:r>
       <w:r>
         <w:rPr>
@@ -3611,6 +4224,7 @@
         </w:rPr>
         <w:t xml:space="preserve">, </w:t>
       </w:r>
+      <w:proofErr w:type="spellStart"/>
       <w:r>
         <w:rPr>
           <w:rFonts w:ascii="Courier New" w:hAnsi="Courier New" w:cs="Courier New"/>
@@ -3620,6 +4234,7 @@
         </w:rPr>
         <w:t>nchar</w:t>
       </w:r>
+      <w:proofErr w:type="spellEnd"/>
       <w:r>
         <w:rPr>
           <w:rFonts w:ascii="Courier New" w:hAnsi="Courier New" w:cs="Courier New"/>
@@ -3631,6 +4246,7 @@
         </w:rPr>
         <w:t>(</w:t>
       </w:r>
+      <w:proofErr w:type="spellStart"/>
       <w:r>
         <w:rPr>
           <w:rFonts w:ascii="Courier New" w:hAnsi="Courier New" w:cs="Courier New"/>
@@ -3640,6 +4256,7 @@
         </w:rPr>
         <w:t>freq</w:t>
       </w:r>
+      <w:proofErr w:type="spellEnd"/>
       <w:r>
         <w:rPr>
           <w:rFonts w:ascii="Courier New" w:hAnsi="Courier New" w:cs="Courier New"/>
@@ -3694,6 +4311,7 @@
           <w:highlight w:val="white"/>
         </w:rPr>
       </w:pPr>
+      <w:proofErr w:type="gramStart"/>
       <w:r>
         <w:rPr>
           <w:rFonts w:ascii="Courier New" w:hAnsi="Courier New" w:cs="Courier New"/>
@@ -3714,6 +4332,8 @@
         </w:rPr>
         <w:t>(</w:t>
       </w:r>
+      <w:proofErr w:type="spellStart"/>
+      <w:proofErr w:type="gramEnd"/>
       <w:r>
         <w:rPr>
           <w:rFonts w:ascii="Courier New" w:hAnsi="Courier New" w:cs="Courier New"/>
@@ -3723,6 +4343,7 @@
         </w:rPr>
         <w:t>mfrow</w:t>
       </w:r>
+      <w:proofErr w:type="spellEnd"/>
       <w:r>
         <w:rPr>
           <w:rFonts w:ascii="Courier New" w:hAnsi="Courier New" w:cs="Courier New"/>
@@ -3815,6 +4436,8 @@
         </w:rPr>
         <w:t xml:space="preserve">  </w:t>
       </w:r>
+      <w:proofErr w:type="spellStart"/>
+      <w:proofErr w:type="gramStart"/>
       <w:r>
         <w:rPr>
           <w:rFonts w:ascii="Courier New" w:hAnsi="Courier New" w:cs="Courier New"/>
@@ -3824,6 +4447,7 @@
         </w:rPr>
         <w:t>hist</w:t>
       </w:r>
+      <w:proofErr w:type="spellEnd"/>
       <w:r>
         <w:rPr>
           <w:rFonts w:ascii="Courier New" w:hAnsi="Courier New" w:cs="Courier New"/>
@@ -3835,6 +4459,8 @@
         </w:rPr>
         <w:t>(</w:t>
       </w:r>
+      <w:proofErr w:type="spellStart"/>
+      <w:proofErr w:type="gramEnd"/>
       <w:r>
         <w:rPr>
           <w:rFonts w:ascii="Courier New" w:hAnsi="Courier New" w:cs="Courier New"/>
@@ -3844,6 +4470,7 @@
         </w:rPr>
         <w:t>timer.out</w:t>
       </w:r>
+      <w:proofErr w:type="spellEnd"/>
       <w:r>
         <w:rPr>
           <w:rFonts w:ascii="Courier New" w:hAnsi="Courier New" w:cs="Courier New"/>
@@ -3855,6 +4482,7 @@
         </w:rPr>
         <w:t>[</w:t>
       </w:r>
+      <w:proofErr w:type="spellStart"/>
       <w:r>
         <w:rPr>
           <w:rFonts w:ascii="Courier New" w:hAnsi="Courier New" w:cs="Courier New"/>
@@ -3884,6 +4512,7 @@
         </w:rPr>
         <w:t>key</w:t>
       </w:r>
+      <w:proofErr w:type="spellEnd"/>
       <w:r>
         <w:rPr>
           <w:rFonts w:ascii="Courier New" w:hAnsi="Courier New" w:cs="Courier New"/>
@@ -3924,14 +4553,25 @@
         </w:rPr>
         <w:t>]$</w:t>
       </w:r>
-      <w:r>
-        <w:rPr>
-          <w:rFonts w:ascii="Courier New" w:hAnsi="Courier New" w:cs="Courier New"/>
-          <w:color w:val="000000"/>
-          <w:szCs w:val="20"/>
-          <w:highlight w:val="white"/>
-        </w:rPr>
-        <w:t>datetime, breaks</w:t>
+      <w:proofErr w:type="spellStart"/>
+      <w:r>
+        <w:rPr>
+          <w:rFonts w:ascii="Courier New" w:hAnsi="Courier New" w:cs="Courier New"/>
+          <w:color w:val="000000"/>
+          <w:szCs w:val="20"/>
+          <w:highlight w:val="white"/>
+        </w:rPr>
+        <w:t>datetime</w:t>
+      </w:r>
+      <w:proofErr w:type="spellEnd"/>
+      <w:r>
+        <w:rPr>
+          <w:rFonts w:ascii="Courier New" w:hAnsi="Courier New" w:cs="Courier New"/>
+          <w:color w:val="000000"/>
+          <w:szCs w:val="20"/>
+          <w:highlight w:val="white"/>
+        </w:rPr>
+        <w:t>, breaks</w:t>
       </w:r>
       <w:r>
         <w:rPr>
@@ -3944,14 +4584,25 @@
         </w:rPr>
         <w:t>=</w:t>
       </w:r>
-      <w:r>
-        <w:rPr>
-          <w:rFonts w:ascii="Courier New" w:hAnsi="Courier New" w:cs="Courier New"/>
-          <w:color w:val="000000"/>
-          <w:szCs w:val="20"/>
-          <w:highlight w:val="white"/>
-        </w:rPr>
-        <w:t>freq, main</w:t>
+      <w:proofErr w:type="spellStart"/>
+      <w:r>
+        <w:rPr>
+          <w:rFonts w:ascii="Courier New" w:hAnsi="Courier New" w:cs="Courier New"/>
+          <w:color w:val="000000"/>
+          <w:szCs w:val="20"/>
+          <w:highlight w:val="white"/>
+        </w:rPr>
+        <w:t>freq</w:t>
+      </w:r>
+      <w:proofErr w:type="spellEnd"/>
+      <w:r>
+        <w:rPr>
+          <w:rFonts w:ascii="Courier New" w:hAnsi="Courier New" w:cs="Courier New"/>
+          <w:color w:val="000000"/>
+          <w:szCs w:val="20"/>
+          <w:highlight w:val="white"/>
+        </w:rPr>
+        <w:t>, main</w:t>
       </w:r>
       <w:r>
         <w:rPr>
@@ -4018,8 +4669,19 @@
           <w:szCs w:val="20"/>
           <w:highlight w:val="white"/>
         </w:rPr>
-        <w:t>, xlab</w:t>
-      </w:r>
+        <w:t xml:space="preserve">, </w:t>
+      </w:r>
+      <w:proofErr w:type="spellStart"/>
+      <w:r>
+        <w:rPr>
+          <w:rFonts w:ascii="Courier New" w:hAnsi="Courier New" w:cs="Courier New"/>
+          <w:color w:val="000000"/>
+          <w:szCs w:val="20"/>
+          <w:highlight w:val="white"/>
+        </w:rPr>
+        <w:t>xlab</w:t>
+      </w:r>
+      <w:proofErr w:type="spellEnd"/>
       <w:r>
         <w:rPr>
           <w:rFonts w:ascii="Courier New" w:hAnsi="Courier New" w:cs="Courier New"/>
@@ -4031,6 +4693,7 @@
         </w:rPr>
         <w:t>=</w:t>
       </w:r>
+      <w:proofErr w:type="spellStart"/>
       <w:r>
         <w:rPr>
           <w:rFonts w:ascii="Courier New" w:hAnsi="Courier New" w:cs="Courier New"/>
@@ -4040,6 +4703,7 @@
         </w:rPr>
         <w:t>freq</w:t>
       </w:r>
+      <w:proofErr w:type="spellEnd"/>
       <w:r>
         <w:rPr>
           <w:rFonts w:ascii="Courier New" w:hAnsi="Courier New" w:cs="Courier New"/>
@@ -4074,6 +4738,8 @@
         </w:rPr>
         <w:t xml:space="preserve">  </w:t>
       </w:r>
+      <w:proofErr w:type="spellStart"/>
+      <w:proofErr w:type="gramStart"/>
       <w:r>
         <w:rPr>
           <w:rFonts w:ascii="Courier New" w:hAnsi="Courier New" w:cs="Courier New"/>
@@ -4083,6 +4749,7 @@
         </w:rPr>
         <w:t>hist</w:t>
       </w:r>
+      <w:proofErr w:type="spellEnd"/>
       <w:r>
         <w:rPr>
           <w:rFonts w:ascii="Courier New" w:hAnsi="Courier New" w:cs="Courier New"/>
@@ -4094,6 +4761,8 @@
         </w:rPr>
         <w:t>(</w:t>
       </w:r>
+      <w:proofErr w:type="spellStart"/>
+      <w:proofErr w:type="gramEnd"/>
       <w:r>
         <w:rPr>
           <w:rFonts w:ascii="Courier New" w:hAnsi="Courier New" w:cs="Courier New"/>
@@ -4103,6 +4772,7 @@
         </w:rPr>
         <w:t>timer.out</w:t>
       </w:r>
+      <w:proofErr w:type="spellEnd"/>
       <w:r>
         <w:rPr>
           <w:rFonts w:ascii="Courier New" w:hAnsi="Courier New" w:cs="Courier New"/>
@@ -4114,6 +4784,7 @@
         </w:rPr>
         <w:t>[</w:t>
       </w:r>
+      <w:proofErr w:type="spellStart"/>
       <w:r>
         <w:rPr>
           <w:rFonts w:ascii="Courier New" w:hAnsi="Courier New" w:cs="Courier New"/>
@@ -4143,6 +4814,7 @@
         </w:rPr>
         <w:t>key</w:t>
       </w:r>
+      <w:proofErr w:type="spellEnd"/>
       <w:r>
         <w:rPr>
           <w:rFonts w:ascii="Courier New" w:hAnsi="Courier New" w:cs="Courier New"/>
@@ -4183,14 +4855,25 @@
         </w:rPr>
         <w:t>]$</w:t>
       </w:r>
-      <w:r>
-        <w:rPr>
-          <w:rFonts w:ascii="Courier New" w:hAnsi="Courier New" w:cs="Courier New"/>
-          <w:color w:val="000000"/>
-          <w:szCs w:val="20"/>
-          <w:highlight w:val="white"/>
-        </w:rPr>
-        <w:t>datetime, breaks</w:t>
+      <w:proofErr w:type="spellStart"/>
+      <w:r>
+        <w:rPr>
+          <w:rFonts w:ascii="Courier New" w:hAnsi="Courier New" w:cs="Courier New"/>
+          <w:color w:val="000000"/>
+          <w:szCs w:val="20"/>
+          <w:highlight w:val="white"/>
+        </w:rPr>
+        <w:t>datetime</w:t>
+      </w:r>
+      <w:proofErr w:type="spellEnd"/>
+      <w:r>
+        <w:rPr>
+          <w:rFonts w:ascii="Courier New" w:hAnsi="Courier New" w:cs="Courier New"/>
+          <w:color w:val="000000"/>
+          <w:szCs w:val="20"/>
+          <w:highlight w:val="white"/>
+        </w:rPr>
+        <w:t>, breaks</w:t>
       </w:r>
       <w:r>
         <w:rPr>
@@ -4203,14 +4886,25 @@
         </w:rPr>
         <w:t>=</w:t>
       </w:r>
-      <w:r>
-        <w:rPr>
-          <w:rFonts w:ascii="Courier New" w:hAnsi="Courier New" w:cs="Courier New"/>
-          <w:color w:val="000000"/>
-          <w:szCs w:val="20"/>
-          <w:highlight w:val="white"/>
-        </w:rPr>
-        <w:t>freq, main</w:t>
+      <w:proofErr w:type="spellStart"/>
+      <w:r>
+        <w:rPr>
+          <w:rFonts w:ascii="Courier New" w:hAnsi="Courier New" w:cs="Courier New"/>
+          <w:color w:val="000000"/>
+          <w:szCs w:val="20"/>
+          <w:highlight w:val="white"/>
+        </w:rPr>
+        <w:t>freq</w:t>
+      </w:r>
+      <w:proofErr w:type="spellEnd"/>
+      <w:r>
+        <w:rPr>
+          <w:rFonts w:ascii="Courier New" w:hAnsi="Courier New" w:cs="Courier New"/>
+          <w:color w:val="000000"/>
+          <w:szCs w:val="20"/>
+          <w:highlight w:val="white"/>
+        </w:rPr>
+        <w:t>, main</w:t>
       </w:r>
       <w:r>
         <w:rPr>
@@ -4277,8 +4971,19 @@
           <w:szCs w:val="20"/>
           <w:highlight w:val="white"/>
         </w:rPr>
-        <w:t>, xlab</w:t>
-      </w:r>
+        <w:t xml:space="preserve">, </w:t>
+      </w:r>
+      <w:proofErr w:type="spellStart"/>
+      <w:r>
+        <w:rPr>
+          <w:rFonts w:ascii="Courier New" w:hAnsi="Courier New" w:cs="Courier New"/>
+          <w:color w:val="000000"/>
+          <w:szCs w:val="20"/>
+          <w:highlight w:val="white"/>
+        </w:rPr>
+        <w:t>xlab</w:t>
+      </w:r>
+      <w:proofErr w:type="spellEnd"/>
       <w:r>
         <w:rPr>
           <w:rFonts w:ascii="Courier New" w:hAnsi="Courier New" w:cs="Courier New"/>
@@ -4290,6 +4995,7 @@
         </w:rPr>
         <w:t>=</w:t>
       </w:r>
+      <w:proofErr w:type="spellStart"/>
       <w:r>
         <w:rPr>
           <w:rFonts w:ascii="Courier New" w:hAnsi="Courier New" w:cs="Courier New"/>
@@ -4299,6 +5005,7 @@
         </w:rPr>
         <w:t>freq</w:t>
       </w:r>
+      <w:proofErr w:type="spellEnd"/>
       <w:r>
         <w:rPr>
           <w:rFonts w:ascii="Courier New" w:hAnsi="Courier New" w:cs="Courier New"/>
@@ -4333,6 +5040,8 @@
         </w:rPr>
         <w:t xml:space="preserve">  </w:t>
       </w:r>
+      <w:proofErr w:type="spellStart"/>
+      <w:proofErr w:type="gramStart"/>
       <w:r>
         <w:rPr>
           <w:rFonts w:ascii="Courier New" w:hAnsi="Courier New" w:cs="Courier New"/>
@@ -4342,6 +5051,7 @@
         </w:rPr>
         <w:t>hist</w:t>
       </w:r>
+      <w:proofErr w:type="spellEnd"/>
       <w:r>
         <w:rPr>
           <w:rFonts w:ascii="Courier New" w:hAnsi="Courier New" w:cs="Courier New"/>
@@ -4353,6 +5063,8 @@
         </w:rPr>
         <w:t>(</w:t>
       </w:r>
+      <w:proofErr w:type="spellStart"/>
+      <w:proofErr w:type="gramEnd"/>
       <w:r>
         <w:rPr>
           <w:rFonts w:ascii="Courier New" w:hAnsi="Courier New" w:cs="Courier New"/>
@@ -4362,6 +5074,7 @@
         </w:rPr>
         <w:t>timer.out</w:t>
       </w:r>
+      <w:proofErr w:type="spellEnd"/>
       <w:r>
         <w:rPr>
           <w:rFonts w:ascii="Courier New" w:hAnsi="Courier New" w:cs="Courier New"/>
@@ -4373,6 +5086,7 @@
         </w:rPr>
         <w:t>[</w:t>
       </w:r>
+      <w:proofErr w:type="spellStart"/>
       <w:r>
         <w:rPr>
           <w:rFonts w:ascii="Courier New" w:hAnsi="Courier New" w:cs="Courier New"/>
@@ -4402,6 +5116,7 @@
         </w:rPr>
         <w:t>key</w:t>
       </w:r>
+      <w:proofErr w:type="spellEnd"/>
       <w:r>
         <w:rPr>
           <w:rFonts w:ascii="Courier New" w:hAnsi="Courier New" w:cs="Courier New"/>
@@ -4442,14 +5157,25 @@
         </w:rPr>
         <w:t>]$</w:t>
       </w:r>
-      <w:r>
-        <w:rPr>
-          <w:rFonts w:ascii="Courier New" w:hAnsi="Courier New" w:cs="Courier New"/>
-          <w:color w:val="000000"/>
-          <w:szCs w:val="20"/>
-          <w:highlight w:val="white"/>
-        </w:rPr>
-        <w:t>datetime, breaks</w:t>
+      <w:proofErr w:type="spellStart"/>
+      <w:r>
+        <w:rPr>
+          <w:rFonts w:ascii="Courier New" w:hAnsi="Courier New" w:cs="Courier New"/>
+          <w:color w:val="000000"/>
+          <w:szCs w:val="20"/>
+          <w:highlight w:val="white"/>
+        </w:rPr>
+        <w:t>datetime</w:t>
+      </w:r>
+      <w:proofErr w:type="spellEnd"/>
+      <w:r>
+        <w:rPr>
+          <w:rFonts w:ascii="Courier New" w:hAnsi="Courier New" w:cs="Courier New"/>
+          <w:color w:val="000000"/>
+          <w:szCs w:val="20"/>
+          <w:highlight w:val="white"/>
+        </w:rPr>
+        <w:t>, breaks</w:t>
       </w:r>
       <w:r>
         <w:rPr>
@@ -4462,14 +5188,25 @@
         </w:rPr>
         <w:t>=</w:t>
       </w:r>
-      <w:r>
-        <w:rPr>
-          <w:rFonts w:ascii="Courier New" w:hAnsi="Courier New" w:cs="Courier New"/>
-          <w:color w:val="000000"/>
-          <w:szCs w:val="20"/>
-          <w:highlight w:val="white"/>
-        </w:rPr>
-        <w:t>freq, main</w:t>
+      <w:proofErr w:type="spellStart"/>
+      <w:r>
+        <w:rPr>
+          <w:rFonts w:ascii="Courier New" w:hAnsi="Courier New" w:cs="Courier New"/>
+          <w:color w:val="000000"/>
+          <w:szCs w:val="20"/>
+          <w:highlight w:val="white"/>
+        </w:rPr>
+        <w:t>freq</w:t>
+      </w:r>
+      <w:proofErr w:type="spellEnd"/>
+      <w:r>
+        <w:rPr>
+          <w:rFonts w:ascii="Courier New" w:hAnsi="Courier New" w:cs="Courier New"/>
+          <w:color w:val="000000"/>
+          <w:szCs w:val="20"/>
+          <w:highlight w:val="white"/>
+        </w:rPr>
+        <w:t>, main</w:t>
       </w:r>
       <w:r>
         <w:rPr>
@@ -4536,8 +5273,19 @@
           <w:szCs w:val="20"/>
           <w:highlight w:val="white"/>
         </w:rPr>
-        <w:t>, xlab</w:t>
-      </w:r>
+        <w:t xml:space="preserve">, </w:t>
+      </w:r>
+      <w:proofErr w:type="spellStart"/>
+      <w:r>
+        <w:rPr>
+          <w:rFonts w:ascii="Courier New" w:hAnsi="Courier New" w:cs="Courier New"/>
+          <w:color w:val="000000"/>
+          <w:szCs w:val="20"/>
+          <w:highlight w:val="white"/>
+        </w:rPr>
+        <w:t>xlab</w:t>
+      </w:r>
+      <w:proofErr w:type="spellEnd"/>
       <w:r>
         <w:rPr>
           <w:rFonts w:ascii="Courier New" w:hAnsi="Courier New" w:cs="Courier New"/>
@@ -4549,6 +5297,7 @@
         </w:rPr>
         <w:t>=</w:t>
       </w:r>
+      <w:proofErr w:type="spellStart"/>
       <w:r>
         <w:rPr>
           <w:rFonts w:ascii="Courier New" w:hAnsi="Courier New" w:cs="Courier New"/>
@@ -4558,6 +5307,7 @@
         </w:rPr>
         <w:t>freq</w:t>
       </w:r>
+      <w:proofErr w:type="spellEnd"/>
       <w:r>
         <w:rPr>
           <w:rFonts w:ascii="Courier New" w:hAnsi="Courier New" w:cs="Courier New"/>
@@ -4682,6 +5432,7 @@
           <w:highlight w:val="white"/>
         </w:rPr>
       </w:pPr>
+      <w:proofErr w:type="gramStart"/>
       <w:r>
         <w:rPr>
           <w:rFonts w:ascii="Courier New" w:hAnsi="Courier New" w:cs="Courier New"/>
@@ -4702,6 +5453,7 @@
         </w:rPr>
         <w:t>(</w:t>
       </w:r>
+      <w:proofErr w:type="gramEnd"/>
       <w:r>
         <w:rPr>
           <w:rFonts w:ascii="Courier New" w:hAnsi="Courier New" w:cs="Courier New"/>
@@ -4736,6 +5488,7 @@
           <w:highlight w:val="white"/>
         </w:rPr>
       </w:pPr>
+      <w:proofErr w:type="gramStart"/>
       <w:r>
         <w:rPr>
           <w:rFonts w:ascii="Courier New" w:hAnsi="Courier New" w:cs="Courier New"/>
@@ -4756,8 +5509,11 @@
         </w:rPr>
         <w:t>()</w:t>
       </w:r>
-    </w:p>
-    <w:p>
+      <w:proofErr w:type="gramEnd"/>
+    </w:p>
+    <w:p>
+      <w:proofErr w:type="spellStart"/>
+      <w:proofErr w:type="gramStart"/>
       <w:r>
         <w:rPr>
           <w:rFonts w:ascii="Courier New" w:hAnsi="Courier New" w:cs="Courier New"/>
@@ -4767,6 +5523,7 @@
         </w:rPr>
         <w:t>ReadKeyboard</w:t>
       </w:r>
+      <w:proofErr w:type="spellEnd"/>
       <w:r>
         <w:rPr>
           <w:rFonts w:ascii="Courier New" w:hAnsi="Courier New" w:cs="Courier New"/>
@@ -4778,6 +5535,7 @@
         </w:rPr>
         <w:t>()</w:t>
       </w:r>
+      <w:proofErr w:type="gramEnd"/>
     </w:p>
     <w:p>
       <w:pPr>
@@ -4893,7 +5651,23 @@
             <w:t xml:space="preserve"> –</w:t>
           </w:r>
           <w:r>
-            <w:t xml:space="preserve"> 291 Avenue Dreyfous Ducas </w:t>
+            <w:t xml:space="preserve"> 291 Avenue </w:t>
+          </w:r>
+          <w:proofErr w:type="spellStart"/>
+          <w:r>
+            <w:t>Dreyfous</w:t>
+          </w:r>
+          <w:proofErr w:type="spellEnd"/>
+          <w:r>
+            <w:t xml:space="preserve"> </w:t>
+          </w:r>
+          <w:proofErr w:type="spellStart"/>
+          <w:r>
+            <w:t>Ducas</w:t>
+          </w:r>
+          <w:proofErr w:type="spellEnd"/>
+          <w:r>
+            <w:t xml:space="preserve"> </w:t>
           </w:r>
           <w:r>
             <w:t>•</w:t>
@@ -4993,6 +5767,7 @@
             </w:rPr>
             <w:t xml:space="preserve">Exclusive </w:t>
           </w:r>
+          <w:proofErr w:type="spellStart"/>
           <w:r>
             <w:rPr>
               <w:rStyle w:val="Numrodepage"/>
@@ -5002,6 +5777,7 @@
             </w:rPr>
             <w:t>property</w:t>
           </w:r>
+          <w:proofErr w:type="spellEnd"/>
           <w:r>
             <w:rPr>
               <w:rStyle w:val="Numrodepage"/>
@@ -5011,6 +5787,7 @@
             </w:rPr>
             <w:t xml:space="preserve"> of Veolia – Do not </w:t>
           </w:r>
+          <w:proofErr w:type="spellStart"/>
           <w:r>
             <w:rPr>
               <w:rStyle w:val="Numrodepage"/>
@@ -5020,6 +5797,7 @@
             </w:rPr>
             <w:t>distribute</w:t>
           </w:r>
+          <w:proofErr w:type="spellEnd"/>
         </w:p>
       </w:tc>
       <w:tc>
@@ -5050,7 +5828,7 @@
             <w:rPr>
               <w:noProof/>
             </w:rPr>
-            <w:t>2</w:t>
+            <w:t>3</w:t>
           </w:r>
           <w:r>
             <w:fldChar w:fldCharType="end"/>
@@ -5058,14 +5836,27 @@
           <w:r>
             <w:t>/</w:t>
           </w:r>
-          <w:fldSimple w:instr=" NUMPAGES  \* Arabic  \* MERGEFORMAT ">
-            <w:r>
-              <w:rPr>
-                <w:noProof/>
-              </w:rPr>
-              <w:t>4</w:t>
-            </w:r>
-          </w:fldSimple>
+          <w:r>
+            <w:fldChar w:fldCharType="begin"/>
+          </w:r>
+          <w:r>
+            <w:instrText xml:space="preserve"> NUMPAGES  \* Arabic  \* MERGEFORMAT </w:instrText>
+          </w:r>
+          <w:r>
+            <w:fldChar w:fldCharType="separate"/>
+          </w:r>
+          <w:r>
+            <w:rPr>
+              <w:noProof/>
+            </w:rPr>
+            <w:t>4</w:t>
+          </w:r>
+          <w:r>
+            <w:rPr>
+              <w:noProof/>
+            </w:rPr>
+            <w:fldChar w:fldCharType="end"/>
+          </w:r>
         </w:p>
       </w:tc>
     </w:tr>
@@ -6128,6 +6919,32 @@
       <w:lang w:val="fr-FR" w:eastAsia="fr-FR"/>
     </w:rPr>
   </w:style>
+  <w:style w:type="paragraph" w:styleId="Textedebulles">
+    <w:name w:val="Balloon Text"/>
+    <w:basedOn w:val="Normal"/>
+    <w:link w:val="TextedebullesCar"/>
+    <w:rsid w:val="002B7D9C"/>
+    <w:pPr>
+      <w:spacing w:line="240" w:lineRule="auto"/>
+    </w:pPr>
+    <w:rPr>
+      <w:rFonts w:ascii="Tahoma" w:hAnsi="Tahoma" w:cs="Tahoma"/>
+      <w:sz w:val="16"/>
+      <w:szCs w:val="16"/>
+    </w:rPr>
+  </w:style>
+  <w:style w:type="character" w:customStyle="1" w:styleId="TextedebullesCar">
+    <w:name w:val="Texte de bulles Car"/>
+    <w:basedOn w:val="Policepardfaut"/>
+    <w:link w:val="Textedebulles"/>
+    <w:rsid w:val="002B7D9C"/>
+    <w:rPr>
+      <w:rFonts w:ascii="Tahoma" w:hAnsi="Tahoma" w:cs="Tahoma"/>
+      <w:sz w:val="16"/>
+      <w:szCs w:val="16"/>
+      <w:lang w:val="en-US" w:eastAsia="en-US"/>
+    </w:rPr>
+  </w:style>
 </w:styles>
 </file>
 
@@ -6599,6 +7416,32 @@
       <w:lang w:val="fr-FR" w:eastAsia="fr-FR"/>
     </w:rPr>
   </w:style>
+  <w:style w:type="paragraph" w:styleId="Textedebulles">
+    <w:name w:val="Balloon Text"/>
+    <w:basedOn w:val="Normal"/>
+    <w:link w:val="TextedebullesCar"/>
+    <w:rsid w:val="002B7D9C"/>
+    <w:pPr>
+      <w:spacing w:line="240" w:lineRule="auto"/>
+    </w:pPr>
+    <w:rPr>
+      <w:rFonts w:ascii="Tahoma" w:hAnsi="Tahoma" w:cs="Tahoma"/>
+      <w:sz w:val="16"/>
+      <w:szCs w:val="16"/>
+    </w:rPr>
+  </w:style>
+  <w:style w:type="character" w:customStyle="1" w:styleId="TextedebullesCar">
+    <w:name w:val="Texte de bulles Car"/>
+    <w:basedOn w:val="Policepardfaut"/>
+    <w:link w:val="Textedebulles"/>
+    <w:rsid w:val="002B7D9C"/>
+    <w:rPr>
+      <w:rFonts w:ascii="Tahoma" w:hAnsi="Tahoma" w:cs="Tahoma"/>
+      <w:sz w:val="16"/>
+      <w:szCs w:val="16"/>
+      <w:lang w:val="en-US" w:eastAsia="en-US"/>
+    </w:rPr>
+  </w:style>
 </w:styles>
 </file>
 
@@ -6892,7 +7735,7 @@
 </file>
 
 <file path=customXml/itemProps1.xml><?xml version="1.0" encoding="utf-8"?>
-<ds:datastoreItem xmlns:ds="http://schemas.openxmlformats.org/officeDocument/2006/customXml" ds:itemID="{9FF361B4-7CC4-43C1-AA82-5D9FF12E81FE}">
+<ds:datastoreItem xmlns:ds="http://schemas.openxmlformats.org/officeDocument/2006/customXml" ds:itemID="{5C0998F4-E943-404C-A828-6D6712ACA53F}">
   <ds:schemaRefs>
     <ds:schemaRef ds:uri="http://schemas.openxmlformats.org/officeDocument/2006/bibliography"/>
   </ds:schemaRefs>

</xml_diff>